<commit_message>
Add tests and update code
</commit_message>
<xml_diff>
--- a/Requirements_Document_-_rus.docx
+++ b/Requirements_Document_-_rus.docx
@@ -62,8 +62,6 @@
           <w:lang w:val="ru-RU" w:eastAsia="ru-RU"/>
         </w:rPr>
       </w:pPr>
-      <w:bookmarkStart w:id="0" w:name="_GoBack"/>
-      <w:bookmarkEnd w:id="0"/>
       <w:r>
         <w:rPr>
           <w:rFonts w:ascii="Times" w:eastAsia="Times" w:hAnsi="Times" w:cs="Times"/>
@@ -224,25 +222,7 @@
           <w:sz w:val="28"/>
           <w:lang w:val="ru-RU"/>
         </w:rPr>
-        <w:t xml:space="preserve"> </w:t>
-      </w:r>
-      <w:r>
-        <w:rPr>
-          <w:rFonts w:ascii="Times" w:eastAsia="Times" w:hAnsi="Times" w:cs="Times"/>
-          <w:color w:val="242424"/>
-          <w:sz w:val="28"/>
-          <w:lang w:val="ru-RU"/>
-        </w:rPr>
-        <w:t>)</w:t>
-      </w:r>
-      <w:r>
-        <w:rPr>
-          <w:rFonts w:ascii="Times" w:eastAsia="Times" w:hAnsi="Times" w:cs="Times"/>
-          <w:color w:val="242424"/>
-          <w:sz w:val="28"/>
-          <w:lang w:val="ru-RU"/>
-        </w:rPr>
-        <w:t xml:space="preserve">. </w:t>
+        <w:t xml:space="preserve"> ). </w:t>
       </w:r>
       <w:r>
         <w:rPr>
@@ -481,26 +461,7 @@
           <w:szCs w:val="28"/>
           <w:lang w:val="ru-RU"/>
         </w:rPr>
-        <w:t xml:space="preserve"> Также планируется использование базы данных </w:t>
-      </w:r>
-      <w:r>
-        <w:rPr>
-          <w:rFonts w:ascii="Times" w:hAnsi="Times" w:cs="Times"/>
-          <w:color w:val="242424"/>
-          <w:sz w:val="28"/>
-          <w:szCs w:val="28"/>
-        </w:rPr>
-        <w:t>SQLite</w:t>
-      </w:r>
-      <w:r>
-        <w:rPr>
-          <w:rFonts w:ascii="Times" w:hAnsi="Times" w:cs="Times"/>
-          <w:color w:val="242424"/>
-          <w:sz w:val="28"/>
-          <w:szCs w:val="28"/>
-          <w:lang w:val="ru-RU"/>
-        </w:rPr>
-        <w:t xml:space="preserve">. </w:t>
+        <w:t xml:space="preserve"> </w:t>
       </w:r>
       <w:r>
         <w:rPr>
@@ -777,9 +738,9 @@
         </w:rPr>
         <w:drawing>
           <wp:inline distT="0" distB="0" distL="0" distR="0">
-            <wp:extent cx="2419350" cy="3460750"/>
-            <wp:effectExtent l="0" t="0" r="0" b="6350"/>
-            <wp:docPr id="1" name="Рисунок 1" descr="L:\5 sem\Labyrinth\Mockups\MenuWindow.png"/>
+            <wp:extent cx="2419350" cy="3453765"/>
+            <wp:effectExtent l="0" t="0" r="0" b="0"/>
+            <wp:docPr id="4" name="Рисунок 4"/>
             <wp:cNvGraphicFramePr>
               <a:graphicFrameLocks xmlns:a="http://schemas.openxmlformats.org/drawingml/2006/main" noChangeAspect="1"/>
             </wp:cNvGraphicFramePr>
@@ -787,7 +748,7 @@
               <a:graphicData uri="http://schemas.openxmlformats.org/drawingml/2006/picture">
                 <pic:pic xmlns:pic="http://schemas.openxmlformats.org/drawingml/2006/picture">
                   <pic:nvPicPr>
-                    <pic:cNvPr id="0" name="Picture 1" descr="L:\5 sem\Labyrinth\Mockups\MenuWindow.png"/>
+                    <pic:cNvPr id="0" name="Picture 1"/>
                     <pic:cNvPicPr>
                       <a:picLocks noChangeAspect="1" noChangeArrowheads="1"/>
                     </pic:cNvPicPr>
@@ -808,7 +769,7 @@
                   <pic:spPr bwMode="auto">
                     <a:xfrm>
                       <a:off x="0" y="0"/>
-                      <a:ext cx="2419350" cy="3460750"/>
+                      <a:ext cx="2419350" cy="3453765"/>
                     </a:xfrm>
                     <a:prstGeom prst="rect">
                       <a:avLst/>
@@ -914,9 +875,9 @@
         <w:lastRenderedPageBreak/>
         <w:drawing>
           <wp:inline distT="0" distB="0" distL="0" distR="0">
-            <wp:extent cx="5940425" cy="4272870"/>
-            <wp:effectExtent l="0" t="0" r="3175" b="0"/>
-            <wp:docPr id="2" name="Рисунок 2" descr="L:\5 sem\Labyrinth\Mockups\MapBuildWindow.png"/>
+            <wp:extent cx="5943600" cy="4276725"/>
+            <wp:effectExtent l="0" t="0" r="0" b="9525"/>
+            <wp:docPr id="6" name="Рисунок 6"/>
             <wp:cNvGraphicFramePr>
               <a:graphicFrameLocks xmlns:a="http://schemas.openxmlformats.org/drawingml/2006/main" noChangeAspect="1"/>
             </wp:cNvGraphicFramePr>
@@ -924,7 +885,7 @@
               <a:graphicData uri="http://schemas.openxmlformats.org/drawingml/2006/picture">
                 <pic:pic xmlns:pic="http://schemas.openxmlformats.org/drawingml/2006/picture">
                   <pic:nvPicPr>
-                    <pic:cNvPr id="0" name="Picture 2" descr="L:\5 sem\Labyrinth\Mockups\MapBuildWindow.png"/>
+                    <pic:cNvPr id="0" name="Picture 3"/>
                     <pic:cNvPicPr>
                       <a:picLocks noChangeAspect="1" noChangeArrowheads="1"/>
                     </pic:cNvPicPr>
@@ -945,7 +906,7 @@
                   <pic:spPr bwMode="auto">
                     <a:xfrm>
                       <a:off x="0" y="0"/>
-                      <a:ext cx="5940425" cy="4272870"/>
+                      <a:ext cx="5943600" cy="4276725"/>
                     </a:xfrm>
                     <a:prstGeom prst="rect">
                       <a:avLst/>
@@ -1040,9 +1001,9 @@
         </w:rPr>
         <w:drawing>
           <wp:inline distT="0" distB="0" distL="0" distR="0">
-            <wp:extent cx="5940425" cy="4272870"/>
-            <wp:effectExtent l="0" t="0" r="3175" b="0"/>
-            <wp:docPr id="7" name="Рисунок 7" descr="L:\5 sem\Labyrinth\Mockups\ConnectWindow.png"/>
+            <wp:extent cx="5943600" cy="3488690"/>
+            <wp:effectExtent l="0" t="0" r="0" b="0"/>
+            <wp:docPr id="8" name="Рисунок 8"/>
             <wp:cNvGraphicFramePr>
               <a:graphicFrameLocks xmlns:a="http://schemas.openxmlformats.org/drawingml/2006/main" noChangeAspect="1"/>
             </wp:cNvGraphicFramePr>
@@ -1050,7 +1011,7 @@
               <a:graphicData uri="http://schemas.openxmlformats.org/drawingml/2006/picture">
                 <pic:pic xmlns:pic="http://schemas.openxmlformats.org/drawingml/2006/picture">
                   <pic:nvPicPr>
-                    <pic:cNvPr id="0" name="Picture 7" descr="L:\5 sem\Labyrinth\Mockups\ConnectWindow.png"/>
+                    <pic:cNvPr id="0" name="Picture 4"/>
                     <pic:cNvPicPr>
                       <a:picLocks noChangeAspect="1" noChangeArrowheads="1"/>
                     </pic:cNvPicPr>
@@ -1071,7 +1032,7 @@
                   <pic:spPr bwMode="auto">
                     <a:xfrm>
                       <a:off x="0" y="0"/>
-                      <a:ext cx="5940425" cy="4272870"/>
+                      <a:ext cx="5943600" cy="3488690"/>
                     </a:xfrm>
                     <a:prstGeom prst="rect">
                       <a:avLst/>
@@ -1111,17 +1072,36 @@
           <w:szCs w:val="28"/>
           <w:lang w:val="ru-RU"/>
         </w:rPr>
-        <w:t>Рис.3</w:t>
-      </w:r>
-      <w:r>
-        <w:rPr>
-          <w:rFonts w:ascii="Times" w:hAnsi="Times" w:cs="Times"/>
-          <w:color w:val="242424"/>
-          <w:sz w:val="28"/>
-          <w:szCs w:val="28"/>
-          <w:lang w:val="ru-RU"/>
-        </w:rPr>
-        <w:t xml:space="preserve"> Соединение с соперником</w:t>
+        <w:t>Рис</w:t>
+      </w:r>
+      <w:r>
+        <w:rPr>
+          <w:rFonts w:ascii="Times" w:hAnsi="Times" w:cs="Times"/>
+          <w:color w:val="242424"/>
+          <w:sz w:val="28"/>
+          <w:szCs w:val="28"/>
+          <w:lang w:val="ru-RU"/>
+        </w:rPr>
+        <w:t>.</w:t>
+      </w:r>
+      <w:r>
+        <w:rPr>
+          <w:rFonts w:ascii="Times" w:hAnsi="Times" w:cs="Times"/>
+          <w:color w:val="242424"/>
+          <w:sz w:val="28"/>
+          <w:szCs w:val="28"/>
+        </w:rPr>
+        <w:t>3</w:t>
+      </w:r>
+      <w:r>
+        <w:rPr>
+          <w:rFonts w:ascii="Times" w:hAnsi="Times" w:cs="Times"/>
+          <w:color w:val="242424"/>
+          <w:sz w:val="28"/>
+          <w:szCs w:val="28"/>
+          <w:lang w:val="ru-RU"/>
+        </w:rPr>
+        <w:t xml:space="preserve"> Игровой процесс</w:t>
       </w:r>
     </w:p>
     <w:p>
@@ -1130,73 +1110,23 @@
         <w:autoSpaceDE w:val="0"/>
         <w:autoSpaceDN w:val="0"/>
         <w:adjustRightInd w:val="0"/>
-        <w:jc w:val="center"/>
-        <w:rPr>
-          <w:rFonts w:ascii="Times" w:hAnsi="Times" w:cs="Times"/>
-          <w:color w:val="242424"/>
-          <w:sz w:val="28"/>
-          <w:szCs w:val="28"/>
-          <w:lang w:val="ru-RU"/>
-        </w:rPr>
-      </w:pPr>
-      <w:r>
-        <w:rPr>
-          <w:rFonts w:ascii="Times" w:hAnsi="Times" w:cs="Times"/>
-          <w:noProof/>
-          <w:color w:val="242424"/>
-          <w:sz w:val="28"/>
-          <w:szCs w:val="28"/>
-          <w:lang w:val="ru-RU" w:eastAsia="ru-RU"/>
-        </w:rPr>
-        <w:lastRenderedPageBreak/>
-        <w:drawing>
-          <wp:inline distT="0" distB="0" distL="0" distR="0">
-            <wp:extent cx="5940425" cy="3484772"/>
-            <wp:effectExtent l="0" t="0" r="3175" b="1905"/>
-            <wp:docPr id="3" name="Рисунок 3" descr="L:\5 sem\Labyrinth\Mockups\GameWindow.png"/>
-            <wp:cNvGraphicFramePr>
-              <a:graphicFrameLocks xmlns:a="http://schemas.openxmlformats.org/drawingml/2006/main" noChangeAspect="1"/>
-            </wp:cNvGraphicFramePr>
-            <a:graphic xmlns:a="http://schemas.openxmlformats.org/drawingml/2006/main">
-              <a:graphicData uri="http://schemas.openxmlformats.org/drawingml/2006/picture">
-                <pic:pic xmlns:pic="http://schemas.openxmlformats.org/drawingml/2006/picture">
-                  <pic:nvPicPr>
-                    <pic:cNvPr id="0" name="Picture 3" descr="L:\5 sem\Labyrinth\Mockups\GameWindow.png"/>
-                    <pic:cNvPicPr>
-                      <a:picLocks noChangeAspect="1" noChangeArrowheads="1"/>
-                    </pic:cNvPicPr>
-                  </pic:nvPicPr>
-                  <pic:blipFill>
-                    <a:blip r:embed="rId12">
-                      <a:extLst>
-                        <a:ext uri="{28A0092B-C50C-407E-A947-70E740481C1C}">
-                          <a14:useLocalDpi xmlns:a14="http://schemas.microsoft.com/office/drawing/2010/main" val="0"/>
-                        </a:ext>
-                      </a:extLst>
-                    </a:blip>
-                    <a:srcRect/>
-                    <a:stretch>
-                      <a:fillRect/>
-                    </a:stretch>
-                  </pic:blipFill>
-                  <pic:spPr bwMode="auto">
-                    <a:xfrm>
-                      <a:off x="0" y="0"/>
-                      <a:ext cx="5940425" cy="3484772"/>
-                    </a:xfrm>
-                    <a:prstGeom prst="rect">
-                      <a:avLst/>
-                    </a:prstGeom>
-                    <a:noFill/>
-                    <a:ln>
-                      <a:noFill/>
-                    </a:ln>
-                  </pic:spPr>
-                </pic:pic>
-              </a:graphicData>
-            </a:graphic>
-          </wp:inline>
-        </w:drawing>
+        <w:rPr>
+          <w:rFonts w:ascii="Times" w:hAnsi="Times" w:cs="Times"/>
+          <w:color w:val="242424"/>
+          <w:sz w:val="36"/>
+          <w:szCs w:val="36"/>
+          <w:lang w:val="ru-RU"/>
+        </w:rPr>
+      </w:pPr>
+      <w:r>
+        <w:rPr>
+          <w:rFonts w:ascii="Times" w:hAnsi="Times" w:cs="Times"/>
+          <w:color w:val="242424"/>
+          <w:sz w:val="36"/>
+          <w:szCs w:val="36"/>
+          <w:lang w:val="ru-RU"/>
+        </w:rPr>
+        <w:t>2.3 Характеристики пользователей</w:t>
       </w:r>
     </w:p>
     <w:p>
@@ -1205,44 +1135,23 @@
         <w:autoSpaceDE w:val="0"/>
         <w:autoSpaceDN w:val="0"/>
         <w:adjustRightInd w:val="0"/>
-        <w:jc w:val="center"/>
-        <w:rPr>
-          <w:rFonts w:ascii="Times" w:hAnsi="Times" w:cs="Times"/>
-          <w:color w:val="242424"/>
-          <w:sz w:val="28"/>
-          <w:szCs w:val="28"/>
-          <w:lang w:val="ru-RU"/>
-        </w:rPr>
-      </w:pPr>
-      <w:r>
-        <w:rPr>
-          <w:rFonts w:ascii="Times" w:hAnsi="Times" w:cs="Times"/>
-          <w:color w:val="242424"/>
-          <w:sz w:val="28"/>
-          <w:szCs w:val="28"/>
-          <w:lang w:val="ru-RU"/>
-        </w:rPr>
-        <w:t>Рис</w:t>
-      </w:r>
-      <w:r>
-        <w:rPr>
-          <w:rFonts w:ascii="Times" w:hAnsi="Times" w:cs="Times"/>
-          <w:color w:val="242424"/>
-          <w:sz w:val="28"/>
-          <w:szCs w:val="28"/>
-          <w:lang w:val="ru-RU"/>
-        </w:rPr>
-        <w:t>.4</w:t>
-      </w:r>
-      <w:r>
-        <w:rPr>
-          <w:rFonts w:ascii="Times" w:hAnsi="Times" w:cs="Times"/>
-          <w:color w:val="242424"/>
-          <w:sz w:val="28"/>
-          <w:szCs w:val="28"/>
-          <w:lang w:val="ru-RU"/>
-        </w:rPr>
-        <w:t xml:space="preserve"> Игровой процесс</w:t>
+        <w:rPr>
+          <w:rFonts w:ascii="Times" w:hAnsi="Times" w:cs="Times"/>
+          <w:color w:val="242424"/>
+          <w:sz w:val="28"/>
+          <w:szCs w:val="28"/>
+          <w:lang w:val="ru-RU"/>
+        </w:rPr>
+      </w:pPr>
+      <w:r>
+        <w:rPr>
+          <w:rFonts w:ascii="Times" w:hAnsi="Times" w:cs="Times"/>
+          <w:color w:val="242424"/>
+          <w:sz w:val="28"/>
+          <w:szCs w:val="28"/>
+          <w:lang w:val="ru-RU"/>
+        </w:rPr>
+        <w:t>Игра подходит для любой группы людей. Обязательно наличие базовых навыков пользования ПК. Уровень образования и возраст не важен.</w:t>
       </w:r>
     </w:p>
     <w:p>
@@ -1267,7 +1176,8 @@
           <w:szCs w:val="36"/>
           <w:lang w:val="ru-RU"/>
         </w:rPr>
-        <w:t>2.3 Характеристики пользователей</w:t>
+        <w:lastRenderedPageBreak/>
+        <w:t>2.4 Предположения и зависимости</w:t>
       </w:r>
     </w:p>
     <w:p>
@@ -1292,79 +1202,7 @@
           <w:szCs w:val="28"/>
           <w:lang w:val="ru-RU"/>
         </w:rPr>
-        <w:t>Игра подходит для любой группы людей. Обязательно наличие базовых навыков пользования ПК. Уровень образования и возраст не важен.</w:t>
-      </w:r>
-    </w:p>
-    <w:p>
-      <w:pPr>
-        <w:widowControl w:val="0"/>
-        <w:autoSpaceDE w:val="0"/>
-        <w:autoSpaceDN w:val="0"/>
-        <w:adjustRightInd w:val="0"/>
-        <w:rPr>
-          <w:rFonts w:ascii="Times" w:hAnsi="Times" w:cs="Times"/>
-          <w:color w:val="242424"/>
-          <w:sz w:val="36"/>
-          <w:szCs w:val="36"/>
-          <w:lang w:val="ru-RU"/>
-        </w:rPr>
-      </w:pPr>
-      <w:r>
-        <w:rPr>
-          <w:rFonts w:ascii="Times" w:hAnsi="Times" w:cs="Times"/>
-          <w:color w:val="242424"/>
-          <w:sz w:val="36"/>
-          <w:szCs w:val="36"/>
-          <w:lang w:val="ru-RU"/>
-        </w:rPr>
-        <w:t>2.4 Предположения и зависимости</w:t>
-      </w:r>
-    </w:p>
-    <w:p>
-      <w:pPr>
-        <w:widowControl w:val="0"/>
-        <w:autoSpaceDE w:val="0"/>
-        <w:autoSpaceDN w:val="0"/>
-        <w:adjustRightInd w:val="0"/>
-        <w:rPr>
-          <w:rFonts w:ascii="Times" w:hAnsi="Times" w:cs="Times"/>
-          <w:color w:val="242424"/>
-          <w:sz w:val="28"/>
-          <w:szCs w:val="28"/>
-          <w:lang w:val="ru-RU"/>
-        </w:rPr>
-      </w:pPr>
-      <w:r>
-        <w:rPr>
-          <w:rFonts w:ascii="Times" w:hAnsi="Times" w:cs="Times"/>
-          <w:color w:val="242424"/>
-          <w:sz w:val="28"/>
-          <w:szCs w:val="28"/>
-          <w:lang w:val="ru-RU"/>
-        </w:rPr>
-        <w:t>Для успешного соединения необходимо наличие у обоих игроков работоспособных сетевых адаптеров</w:t>
-      </w:r>
-      <w:proofErr w:type="gramStart"/>
-      <w:r>
-        <w:rPr>
-          <w:rFonts w:ascii="Times" w:hAnsi="Times" w:cs="Times"/>
-          <w:color w:val="242424"/>
-          <w:sz w:val="28"/>
-          <w:szCs w:val="28"/>
-          <w:lang w:val="ru-RU"/>
-        </w:rPr>
-        <w:t>.</w:t>
-      </w:r>
-      <w:proofErr w:type="gramEnd"/>
-      <w:r>
-        <w:rPr>
-          <w:rFonts w:ascii="Times" w:hAnsi="Times" w:cs="Times"/>
-          <w:color w:val="242424"/>
-          <w:sz w:val="28"/>
-          <w:szCs w:val="28"/>
-          <w:lang w:val="ru-RU"/>
-        </w:rPr>
-        <w:t xml:space="preserve"> Проблемы с адаптером могут привести к уменьшению расстояния между ПК</w:t>
+        <w:t>Для успешного соединения необходимо наличие у обоих игроков работоспособных сетевых адаптеров. Проблемы с адаптером могут привести к уменьшению расстояния между ПК</w:t>
       </w:r>
       <w:r>
         <w:rPr>
@@ -1531,7 +1369,7 @@
         </w:rPr>
         <w:t xml:space="preserve"> </w:t>
       </w:r>
-      <w:hyperlink r:id="rId13" w:history="1">
+      <w:hyperlink r:id="rId12" w:history="1">
         <w:r>
           <w:rPr>
             <w:rStyle w:val="a8"/>
@@ -1539,25 +1377,7 @@
             <w:sz w:val="28"/>
             <w:lang w:val="ru-RU"/>
           </w:rPr>
-          <w:t>https://github.c</w:t>
-        </w:r>
-        <w:r>
-          <w:rPr>
-            <w:rStyle w:val="a8"/>
-            <w:rFonts w:ascii="Times" w:eastAsia="Times" w:hAnsi="Times" w:cs="Times"/>
-            <w:sz w:val="28"/>
-            <w:lang w:val="ru-RU"/>
-          </w:rPr>
-          <w:t>o</w:t>
-        </w:r>
-        <w:r>
-          <w:rPr>
-            <w:rStyle w:val="a8"/>
-            <w:rFonts w:ascii="Times" w:eastAsia="Times" w:hAnsi="Times" w:cs="Times"/>
-            <w:sz w:val="28"/>
-            <w:lang w:val="ru-RU"/>
-          </w:rPr>
-          <w:t>m/RomanStelchenko/Labyrinth/blob/master/Mockups/MenuWindow.png</w:t>
+          <w:t>https://github.com/RomanStelchenko/Labyrinth/blob/master/Mockups/MenuWindow.png</w:t>
         </w:r>
       </w:hyperlink>
       <w:r>
@@ -1759,23 +1579,25 @@
         </w:rPr>
         <w:t xml:space="preserve"> </w:t>
       </w:r>
-      <w:r>
-        <w:rPr>
-          <w:rFonts w:ascii="Times" w:eastAsia="Times" w:hAnsi="Times" w:cs="Times"/>
-          <w:color w:val="242424"/>
-          <w:sz w:val="28"/>
-          <w:lang w:val="ru-RU"/>
-        </w:rPr>
-        <w:t>С</w:t>
-      </w:r>
-      <w:r>
-        <w:rPr>
-          <w:rFonts w:ascii="Times" w:eastAsia="Times" w:hAnsi="Times" w:cs="Times"/>
-          <w:color w:val="242424"/>
-          <w:sz w:val="28"/>
-          <w:lang w:val="ru-RU"/>
-        </w:rPr>
-        <w:t>татистику игр</w:t>
+      <w:bookmarkStart w:id="0" w:name="_GoBack"/>
+      <w:bookmarkEnd w:id="0"/>
+      <w:r>
+        <w:rPr>
+          <w:rFonts w:ascii="Times" w:eastAsia="Times" w:hAnsi="Times" w:cs="Times"/>
+          <w:color w:val="242424"/>
+          <w:sz w:val="28"/>
+          <w:lang w:val="ru-RU"/>
+        </w:rPr>
+        <w:t>В</w:t>
+      </w:r>
+      <w:r>
+        <w:rPr>
+          <w:rFonts w:ascii="Times" w:eastAsia="Times" w:hAnsi="Times" w:cs="Times"/>
+          <w:color w:val="242424"/>
+          <w:sz w:val="28"/>
+          <w:lang w:val="ru-RU"/>
+        </w:rPr>
+        <w:t>ыйти из игры</w:t>
       </w:r>
       <w:r>
         <w:rPr>
@@ -1786,6 +1608,79 @@
         </w:rPr>
         <w:t>;</w:t>
       </w:r>
+    </w:p>
+    <w:p>
+      <w:pPr>
+        <w:rPr>
+          <w:rFonts w:ascii="Times" w:eastAsia="Times" w:hAnsi="Times" w:cs="Times"/>
+          <w:color w:val="242424"/>
+          <w:sz w:val="28"/>
+          <w:lang w:val="ru-RU"/>
+        </w:rPr>
+      </w:pPr>
+      <w:r>
+        <w:rPr>
+          <w:rFonts w:ascii="Times" w:eastAsia="Times" w:hAnsi="Times" w:cs="Times"/>
+          <w:color w:val="242424"/>
+          <w:sz w:val="28"/>
+          <w:lang w:val="ru-RU"/>
+        </w:rPr>
+        <w:t>2.</w:t>
+      </w:r>
+      <w:r>
+        <w:rPr>
+          <w:rFonts w:ascii="Times" w:eastAsia="Times" w:hAnsi="Times" w:cs="Times"/>
+          <w:color w:val="242424"/>
+          <w:sz w:val="28"/>
+          <w:lang w:val="ru-RU"/>
+        </w:rPr>
+        <w:t>Должен быть реализован графический интерфейс, содержащий следующую инф</w:t>
+      </w:r>
+      <w:r>
+        <w:rPr>
+          <w:rFonts w:ascii="Times" w:eastAsia="Times" w:hAnsi="Times" w:cs="Times"/>
+          <w:color w:val="242424"/>
+          <w:sz w:val="28"/>
+          <w:lang w:val="ru-RU"/>
+        </w:rPr>
+        <w:t>ормацию</w:t>
+      </w:r>
+      <w:r>
+        <w:rPr>
+          <w:rFonts w:ascii="Times" w:eastAsia="Times" w:hAnsi="Times" w:cs="Times"/>
+          <w:color w:val="242424"/>
+          <w:sz w:val="28"/>
+          <w:lang w:val="ru-RU"/>
+        </w:rPr>
+        <w:t xml:space="preserve"> (</w:t>
+      </w:r>
+      <w:r>
+        <w:rPr>
+          <w:rFonts w:ascii="Times" w:eastAsia="Times" w:hAnsi="Times" w:cs="Times"/>
+          <w:color w:val="242424"/>
+          <w:sz w:val="28"/>
+          <w:lang w:val="ru-RU"/>
+        </w:rPr>
+        <w:t>Рис</w:t>
+      </w:r>
+      <w:r>
+        <w:rPr>
+          <w:rFonts w:ascii="Times" w:eastAsia="Times" w:hAnsi="Times" w:cs="Times"/>
+          <w:color w:val="242424"/>
+          <w:sz w:val="28"/>
+          <w:lang w:val="ru-RU"/>
+        </w:rPr>
+        <w:t>.</w:t>
+      </w:r>
+      <w:r>
+        <w:rPr>
+          <w:rFonts w:ascii="Times" w:eastAsia="Times" w:hAnsi="Times" w:cs="Times"/>
+          <w:color w:val="242424"/>
+          <w:sz w:val="28"/>
+          <w:lang w:val="ru-RU"/>
+        </w:rPr>
+        <w:t>3</w:t>
+      </w:r>
       <w:r>
         <w:rPr>
           <w:rFonts w:ascii="Times" w:eastAsia="Times" w:hAnsi="Times" w:cs="Times"/>
@@ -1795,122 +1690,6 @@
         </w:rPr>
         <w:t xml:space="preserve"> </w:t>
       </w:r>
-    </w:p>
-    <w:p>
-      <w:pPr>
-        <w:pStyle w:val="a7"/>
-        <w:numPr>
-          <w:ilvl w:val="1"/>
-          <w:numId w:val="5"/>
-        </w:numPr>
-        <w:jc w:val="both"/>
-        <w:rPr>
-          <w:rFonts w:ascii="Times" w:eastAsia="Times" w:hAnsi="Times" w:cs="Times"/>
-          <w:color w:val="242424"/>
-          <w:sz w:val="28"/>
-          <w:lang w:val="ru-RU"/>
-        </w:rPr>
-      </w:pPr>
-      <w:r>
-        <w:rPr>
-          <w:rFonts w:ascii="Times" w:eastAsia="Times" w:hAnsi="Times" w:cs="Times"/>
-          <w:color w:val="242424"/>
-          <w:sz w:val="28"/>
-          <w:lang w:val="ru-RU"/>
-        </w:rPr>
-        <w:t xml:space="preserve"> В</w:t>
-      </w:r>
-      <w:r>
-        <w:rPr>
-          <w:rFonts w:ascii="Times" w:eastAsia="Times" w:hAnsi="Times" w:cs="Times"/>
-          <w:color w:val="242424"/>
-          <w:sz w:val="28"/>
-          <w:lang w:val="ru-RU"/>
-        </w:rPr>
-        <w:t>ыйти из игры</w:t>
-      </w:r>
-      <w:r>
-        <w:rPr>
-          <w:rFonts w:ascii="Times" w:eastAsia="Times" w:hAnsi="Times" w:cs="Times"/>
-          <w:color w:val="242424"/>
-          <w:sz w:val="28"/>
-          <w:lang w:val="ru-RU"/>
-        </w:rPr>
-        <w:t>;</w:t>
-      </w:r>
-    </w:p>
-    <w:p>
-      <w:pPr>
-        <w:rPr>
-          <w:rFonts w:ascii="Times" w:eastAsia="Times" w:hAnsi="Times" w:cs="Times"/>
-          <w:color w:val="242424"/>
-          <w:sz w:val="28"/>
-          <w:lang w:val="ru-RU"/>
-        </w:rPr>
-      </w:pPr>
-      <w:r>
-        <w:rPr>
-          <w:rFonts w:ascii="Times" w:eastAsia="Times" w:hAnsi="Times" w:cs="Times"/>
-          <w:color w:val="242424"/>
-          <w:sz w:val="28"/>
-          <w:lang w:val="ru-RU"/>
-        </w:rPr>
-        <w:t>2.</w:t>
-      </w:r>
-      <w:r>
-        <w:rPr>
-          <w:rFonts w:ascii="Times" w:eastAsia="Times" w:hAnsi="Times" w:cs="Times"/>
-          <w:color w:val="242424"/>
-          <w:sz w:val="28"/>
-          <w:lang w:val="ru-RU"/>
-        </w:rPr>
-        <w:t>Должен быть реализован графический интерфейс, содержащий следующую инф</w:t>
-      </w:r>
-      <w:r>
-        <w:rPr>
-          <w:rFonts w:ascii="Times" w:eastAsia="Times" w:hAnsi="Times" w:cs="Times"/>
-          <w:color w:val="242424"/>
-          <w:sz w:val="28"/>
-          <w:lang w:val="ru-RU"/>
-        </w:rPr>
-        <w:t>ормацию</w:t>
-      </w:r>
-      <w:r>
-        <w:rPr>
-          <w:rFonts w:ascii="Times" w:eastAsia="Times" w:hAnsi="Times" w:cs="Times"/>
-          <w:color w:val="242424"/>
-          <w:sz w:val="28"/>
-          <w:lang w:val="ru-RU"/>
-        </w:rPr>
-        <w:t xml:space="preserve"> (</w:t>
-      </w:r>
-      <w:r>
-        <w:rPr>
-          <w:rFonts w:ascii="Times" w:eastAsia="Times" w:hAnsi="Times" w:cs="Times"/>
-          <w:color w:val="242424"/>
-          <w:sz w:val="28"/>
-          <w:lang w:val="ru-RU"/>
-        </w:rPr>
-        <w:t>Рис</w:t>
-      </w:r>
-      <w:r>
-        <w:rPr>
-          <w:rFonts w:ascii="Times" w:eastAsia="Times" w:hAnsi="Times" w:cs="Times"/>
-          <w:color w:val="242424"/>
-          <w:sz w:val="28"/>
-          <w:lang w:val="ru-RU"/>
-        </w:rPr>
-        <w:t>.4</w:t>
-      </w:r>
-      <w:r>
-        <w:rPr>
-          <w:rFonts w:ascii="Times" w:eastAsia="Times" w:hAnsi="Times" w:cs="Times"/>
-          <w:color w:val="242424"/>
-          <w:sz w:val="28"/>
-          <w:lang w:val="ru-RU"/>
-        </w:rPr>
-        <w:t xml:space="preserve"> </w:t>
-      </w:r>
       <w:r>
         <w:rPr>
           <w:rFonts w:ascii="Times" w:eastAsia="Times" w:hAnsi="Times" w:cs="Times"/>
@@ -1920,7 +1699,7 @@
         </w:rPr>
         <w:t xml:space="preserve">, </w:t>
       </w:r>
-      <w:hyperlink r:id="rId14" w:history="1">
+      <w:hyperlink r:id="rId13" w:history="1">
         <w:r>
           <w:rPr>
             <w:rStyle w:val="a8"/>
@@ -2183,6 +1962,7 @@
           <w:rFonts w:ascii="Times" w:eastAsia="Times" w:hAnsi="Times" w:cs="Times"/>
           <w:color w:val="242424"/>
           <w:sz w:val="28"/>
+          <w:lang w:val="ru-RU"/>
         </w:rPr>
         <w:t xml:space="preserve"> </w:t>
       </w:r>
@@ -2218,6 +1998,7 @@
           <w:rFonts w:ascii="Times" w:eastAsia="Times" w:hAnsi="Times" w:cs="Times"/>
           <w:color w:val="242424"/>
           <w:sz w:val="28"/>
+          <w:lang w:val="ru-RU"/>
         </w:rPr>
         <w:t>;</w:t>
       </w:r>
@@ -2329,7 +2110,6 @@
           <w:sz w:val="28"/>
           <w:lang w:val="ru-RU"/>
         </w:rPr>
-        <w:lastRenderedPageBreak/>
         <w:t xml:space="preserve">3. </w:t>
       </w:r>
       <w:r>
@@ -2404,7 +2184,7 @@
         </w:rPr>
         <w:t xml:space="preserve">,  </w:t>
       </w:r>
-      <w:hyperlink r:id="rId15" w:history="1">
+      <w:hyperlink r:id="rId14" w:history="1">
         <w:r>
           <w:rPr>
             <w:rStyle w:val="a8"/>
@@ -2601,114 +2381,22 @@
         <w:autoSpaceDN w:val="0"/>
         <w:adjustRightInd w:val="0"/>
         <w:rPr>
-          <w:rFonts w:ascii="Times" w:eastAsia="Times" w:hAnsi="Times" w:cs="Times"/>
-          <w:color w:val="242424"/>
-          <w:sz w:val="28"/>
-          <w:lang w:val="ru-RU"/>
-        </w:rPr>
-      </w:pPr>
-      <w:r>
-        <w:rPr>
-          <w:rFonts w:ascii="Times" w:eastAsia="Times" w:hAnsi="Times" w:cs="Times"/>
-          <w:color w:val="242424"/>
-          <w:sz w:val="28"/>
-          <w:lang w:val="ru-RU"/>
-        </w:rPr>
-        <w:t>4. При поиске устрой</w:t>
-      </w:r>
-      <w:proofErr w:type="gramStart"/>
-      <w:r>
-        <w:rPr>
-          <w:rFonts w:ascii="Times" w:eastAsia="Times" w:hAnsi="Times" w:cs="Times"/>
-          <w:color w:val="242424"/>
-          <w:sz w:val="28"/>
-          <w:lang w:val="ru-RU"/>
-        </w:rPr>
-        <w:t>ств дл</w:t>
-      </w:r>
-      <w:proofErr w:type="gramEnd"/>
-      <w:r>
-        <w:rPr>
-          <w:rFonts w:ascii="Times" w:eastAsia="Times" w:hAnsi="Times" w:cs="Times"/>
-          <w:color w:val="242424"/>
-          <w:sz w:val="28"/>
-          <w:lang w:val="ru-RU"/>
-        </w:rPr>
-        <w:t>я подключения вывести список всех доступных</w:t>
-      </w:r>
-      <w:r>
-        <w:rPr>
-          <w:rFonts w:ascii="Times" w:eastAsia="Times" w:hAnsi="Times" w:cs="Times"/>
-          <w:color w:val="242424"/>
-          <w:sz w:val="28"/>
-          <w:lang w:val="ru-RU"/>
-        </w:rPr>
-        <w:t xml:space="preserve"> (</w:t>
-      </w:r>
-      <w:r>
-        <w:rPr>
-          <w:rFonts w:ascii="Times" w:eastAsia="Times" w:hAnsi="Times" w:cs="Times"/>
-          <w:color w:val="242424"/>
-          <w:sz w:val="28"/>
-          <w:lang w:val="ru-RU"/>
-        </w:rPr>
-        <w:t>Рис.3</w:t>
-      </w:r>
-      <w:r>
-        <w:rPr>
-          <w:rFonts w:ascii="Times" w:eastAsia="Times" w:hAnsi="Times" w:cs="Times"/>
-          <w:color w:val="242424"/>
-          <w:sz w:val="28"/>
-          <w:lang w:val="ru-RU"/>
-        </w:rPr>
-        <w:t xml:space="preserve"> , </w:t>
-      </w:r>
-      <w:hyperlink r:id="rId16" w:history="1">
-        <w:r>
-          <w:rPr>
-            <w:rStyle w:val="a8"/>
-            <w:rFonts w:ascii="Times" w:eastAsia="Times" w:hAnsi="Times" w:cs="Times"/>
-            <w:sz w:val="28"/>
-            <w:lang w:val="ru-RU"/>
-          </w:rPr>
-          <w:t>https://github.com/</w:t>
-        </w:r>
-        <w:r>
-          <w:rPr>
-            <w:rStyle w:val="a8"/>
-            <w:rFonts w:ascii="Times" w:eastAsia="Times" w:hAnsi="Times" w:cs="Times"/>
-            <w:sz w:val="28"/>
-            <w:lang w:val="ru-RU"/>
-          </w:rPr>
-          <w:t>R</w:t>
-        </w:r>
-        <w:r>
-          <w:rPr>
-            <w:rStyle w:val="a8"/>
-            <w:rFonts w:ascii="Times" w:eastAsia="Times" w:hAnsi="Times" w:cs="Times"/>
-            <w:sz w:val="28"/>
-            <w:lang w:val="ru-RU"/>
-          </w:rPr>
-          <w:t>omanStelchenko/Labyrinth/blob/master/Mockups/ConnectWindow.png</w:t>
-        </w:r>
-      </w:hyperlink>
-      <w:r>
-        <w:rPr>
-          <w:rFonts w:ascii="Times" w:eastAsia="Times" w:hAnsi="Times" w:cs="Times"/>
-          <w:color w:val="242424"/>
-          <w:sz w:val="28"/>
-          <w:lang w:val="ru-RU"/>
-        </w:rPr>
-        <w:t>)</w:t>
-      </w:r>
-      <w:r>
-        <w:rPr>
-          <w:rFonts w:ascii="Times" w:eastAsia="Times" w:hAnsi="Times" w:cs="Times"/>
-          <w:color w:val="242424"/>
-          <w:sz w:val="28"/>
-          <w:lang w:val="ru-RU"/>
-        </w:rPr>
-        <w:t>.</w:t>
+          <w:rFonts w:ascii="Times" w:hAnsi="Times" w:cs="Times"/>
+          <w:color w:val="242424"/>
+          <w:sz w:val="36"/>
+          <w:szCs w:val="36"/>
+          <w:lang w:val="ru-RU"/>
+        </w:rPr>
+      </w:pPr>
+      <w:r>
+        <w:rPr>
+          <w:rFonts w:ascii="Times" w:hAnsi="Times" w:cs="Times"/>
+          <w:color w:val="242424"/>
+          <w:sz w:val="36"/>
+          <w:szCs w:val="36"/>
+          <w:lang w:val="ru-RU"/>
+        </w:rPr>
+        <w:t>3.2 Нефункциональные требования</w:t>
       </w:r>
     </w:p>
     <w:p>
@@ -2719,21 +2407,17 @@
         <w:adjustRightInd w:val="0"/>
         <w:rPr>
           <w:rFonts w:ascii="Times" w:hAnsi="Times" w:cs="Times"/>
-          <w:color w:val="242424"/>
-          <w:sz w:val="36"/>
-          <w:szCs w:val="36"/>
-          <w:lang w:val="ru-RU"/>
-        </w:rPr>
-      </w:pPr>
-      <w:r>
-        <w:rPr>
-          <w:rFonts w:ascii="Times" w:hAnsi="Times" w:cs="Times"/>
-          <w:color w:val="242424"/>
-          <w:sz w:val="36"/>
-          <w:szCs w:val="36"/>
-          <w:lang w:val="ru-RU"/>
-        </w:rPr>
-        <w:t>3.2 Нефункциональные требования</w:t>
+          <w:color w:val="636363"/>
+          <w:lang w:val="ru-RU"/>
+        </w:rPr>
+      </w:pPr>
+      <w:r>
+        <w:rPr>
+          <w:rFonts w:ascii="Times" w:hAnsi="Times" w:cs="Times"/>
+          <w:color w:val="636363"/>
+          <w:lang w:val="ru-RU"/>
+        </w:rPr>
+        <w:t>3.2.1 АТРИБУТЫ КАЧЕСТВА</w:t>
       </w:r>
     </w:p>
     <w:p>
@@ -2744,17 +2428,90 @@
         <w:adjustRightInd w:val="0"/>
         <w:rPr>
           <w:rFonts w:ascii="Times" w:hAnsi="Times" w:cs="Times"/>
-          <w:color w:val="636363"/>
-          <w:lang w:val="ru-RU"/>
-        </w:rPr>
-      </w:pPr>
-      <w:r>
-        <w:rPr>
-          <w:rFonts w:ascii="Times" w:hAnsi="Times" w:cs="Times"/>
-          <w:color w:val="636363"/>
-          <w:lang w:val="ru-RU"/>
-        </w:rPr>
-        <w:t>3.2.1 АТРИБУТЫ КАЧЕСТВА</w:t>
+          <w:color w:val="242424"/>
+          <w:sz w:val="28"/>
+          <w:szCs w:val="36"/>
+          <w:lang w:val="ru-RU"/>
+        </w:rPr>
+      </w:pPr>
+      <w:r>
+        <w:rPr>
+          <w:rFonts w:ascii="Times" w:hAnsi="Times" w:cs="Times"/>
+          <w:color w:val="242424"/>
+          <w:sz w:val="28"/>
+          <w:szCs w:val="36"/>
+          <w:lang w:val="ru-RU"/>
+        </w:rPr>
+        <w:t>1</w:t>
+      </w:r>
+      <w:r>
+        <w:rPr>
+          <w:rFonts w:ascii="Times" w:hAnsi="Times" w:cs="Times"/>
+          <w:color w:val="242424"/>
+          <w:sz w:val="28"/>
+          <w:szCs w:val="36"/>
+          <w:lang w:val="ru-RU"/>
+        </w:rPr>
+        <w:t>.</w:t>
+      </w:r>
+      <w:r>
+        <w:rPr>
+          <w:rFonts w:ascii="Times" w:hAnsi="Times" w:cs="Times"/>
+          <w:color w:val="242424"/>
+          <w:sz w:val="28"/>
+          <w:szCs w:val="36"/>
+          <w:lang w:val="ru-RU"/>
+        </w:rPr>
+        <w:t xml:space="preserve"> </w:t>
+      </w:r>
+      <w:r>
+        <w:rPr>
+          <w:rFonts w:ascii="Times" w:hAnsi="Times" w:cs="Times"/>
+          <w:color w:val="242424"/>
+          <w:sz w:val="28"/>
+          <w:szCs w:val="36"/>
+          <w:lang w:val="ru-RU"/>
+        </w:rPr>
+        <w:t>Игра должн</w:t>
+      </w:r>
+      <w:r>
+        <w:rPr>
+          <w:rFonts w:ascii="Times" w:hAnsi="Times" w:cs="Times"/>
+          <w:color w:val="242424"/>
+          <w:sz w:val="28"/>
+          <w:szCs w:val="36"/>
+          <w:lang w:val="ru-RU"/>
+        </w:rPr>
+        <w:t>а быть предназначена для всех ПК</w:t>
+      </w:r>
+      <w:r>
+        <w:rPr>
+          <w:rFonts w:ascii="Times" w:hAnsi="Times" w:cs="Times"/>
+          <w:color w:val="242424"/>
+          <w:sz w:val="28"/>
+          <w:szCs w:val="36"/>
+          <w:lang w:val="ru-RU"/>
+        </w:rPr>
+        <w:t xml:space="preserve"> </w:t>
+      </w:r>
+      <w:r>
+        <w:rPr>
+          <w:rFonts w:ascii="Times" w:hAnsi="Times" w:cs="Times"/>
+          <w:color w:val="242424"/>
+          <w:sz w:val="28"/>
+          <w:szCs w:val="36"/>
+        </w:rPr>
+        <w:t>c</w:t>
+      </w:r>
+      <w:r>
+        <w:rPr>
+          <w:rFonts w:ascii="Times" w:hAnsi="Times" w:cs="Times"/>
+          <w:color w:val="242424"/>
+          <w:sz w:val="28"/>
+          <w:szCs w:val="36"/>
+          <w:lang w:val="ru-RU"/>
+        </w:rPr>
+        <w:t>:</w:t>
       </w:r>
     </w:p>
     <w:p>
@@ -2779,7 +2536,7 @@
           <w:szCs w:val="36"/>
           <w:lang w:val="ru-RU"/>
         </w:rPr>
-        <w:t>1</w:t>
+        <w:t xml:space="preserve">     1.1 </w:t>
       </w:r>
       <w:r>
         <w:rPr>
@@ -2789,7 +2546,7 @@
           <w:szCs w:val="36"/>
           <w:lang w:val="ru-RU"/>
         </w:rPr>
-        <w:t>.</w:t>
+        <w:t xml:space="preserve"> </w:t>
       </w:r>
       <w:r>
         <w:rPr>
@@ -2799,7 +2556,7 @@
           <w:szCs w:val="36"/>
           <w:lang w:val="ru-RU"/>
         </w:rPr>
-        <w:t xml:space="preserve"> </w:t>
+        <w:t>О</w:t>
       </w:r>
       <w:r>
         <w:rPr>
@@ -2809,7 +2566,7 @@
           <w:szCs w:val="36"/>
           <w:lang w:val="ru-RU"/>
         </w:rPr>
-        <w:t>Игра должн</w:t>
+        <w:t>перативной памятью 2Гб и более</w:t>
       </w:r>
       <w:r>
         <w:rPr>
@@ -2819,36 +2576,7 @@
           <w:szCs w:val="36"/>
           <w:lang w:val="ru-RU"/>
         </w:rPr>
-        <w:t>а быть предназначена для всех ПК</w:t>
-      </w:r>
-      <w:r>
-        <w:rPr>
-          <w:rFonts w:ascii="Times" w:hAnsi="Times" w:cs="Times"/>
-          <w:color w:val="242424"/>
-          <w:sz w:val="28"/>
-          <w:szCs w:val="36"/>
-          <w:lang w:val="ru-RU"/>
-        </w:rPr>
-        <w:t xml:space="preserve"> </w:t>
-      </w:r>
-      <w:r>
-        <w:rPr>
-          <w:rFonts w:ascii="Times" w:hAnsi="Times" w:cs="Times"/>
-          <w:color w:val="242424"/>
-          <w:sz w:val="28"/>
-          <w:szCs w:val="36"/>
-        </w:rPr>
-        <w:t>c</w:t>
-      </w:r>
-      <w:r>
-        <w:rPr>
-          <w:rFonts w:ascii="Times" w:hAnsi="Times" w:cs="Times"/>
-          <w:color w:val="242424"/>
-          <w:sz w:val="28"/>
-          <w:szCs w:val="36"/>
-          <w:lang w:val="ru-RU"/>
-        </w:rPr>
-        <w:t>:</w:t>
+        <w:t>;</w:t>
       </w:r>
     </w:p>
     <w:p>
@@ -2873,7 +2601,7 @@
           <w:szCs w:val="36"/>
           <w:lang w:val="ru-RU"/>
         </w:rPr>
-        <w:t xml:space="preserve">     1.1 </w:t>
+        <w:t xml:space="preserve">     1.2 </w:t>
       </w:r>
       <w:r>
         <w:rPr>
@@ -2883,37 +2611,7 @@
           <w:szCs w:val="36"/>
           <w:lang w:val="ru-RU"/>
         </w:rPr>
-        <w:t xml:space="preserve"> </w:t>
-      </w:r>
-      <w:r>
-        <w:rPr>
-          <w:rFonts w:ascii="Times" w:hAnsi="Times" w:cs="Times"/>
-          <w:color w:val="242424"/>
-          <w:sz w:val="28"/>
-          <w:szCs w:val="36"/>
-          <w:lang w:val="ru-RU"/>
-        </w:rPr>
-        <w:t>О</w:t>
-      </w:r>
-      <w:r>
-        <w:rPr>
-          <w:rFonts w:ascii="Times" w:hAnsi="Times" w:cs="Times"/>
-          <w:color w:val="242424"/>
-          <w:sz w:val="28"/>
-          <w:szCs w:val="36"/>
-          <w:lang w:val="ru-RU"/>
-        </w:rPr>
-        <w:t>перативной памятью 2Гб и более</w:t>
-      </w:r>
-      <w:r>
-        <w:rPr>
-          <w:rFonts w:ascii="Times" w:hAnsi="Times" w:cs="Times"/>
-          <w:color w:val="242424"/>
-          <w:sz w:val="28"/>
-          <w:szCs w:val="36"/>
-          <w:lang w:val="ru-RU"/>
-        </w:rPr>
-        <w:t>;</w:t>
+        <w:t xml:space="preserve"> Наличием свободного места на жестком диске 500Мб.</w:t>
       </w:r>
     </w:p>
     <w:p>
@@ -2938,52 +2636,7 @@
           <w:szCs w:val="36"/>
           <w:lang w:val="ru-RU"/>
         </w:rPr>
-        <w:t xml:space="preserve">     1.2 </w:t>
-      </w:r>
-      <w:r>
-        <w:rPr>
-          <w:rFonts w:ascii="Times" w:hAnsi="Times" w:cs="Times"/>
-          <w:color w:val="242424"/>
-          <w:sz w:val="28"/>
-          <w:szCs w:val="36"/>
-          <w:lang w:val="ru-RU"/>
-        </w:rPr>
-        <w:t xml:space="preserve"> Наличием свободного места на жестком диске 500Мб.</w:t>
-      </w:r>
-    </w:p>
-    <w:p>
-      <w:pPr>
-        <w:widowControl w:val="0"/>
-        <w:autoSpaceDE w:val="0"/>
-        <w:autoSpaceDN w:val="0"/>
-        <w:adjustRightInd w:val="0"/>
-        <w:rPr>
-          <w:rFonts w:ascii="Times" w:hAnsi="Times" w:cs="Times"/>
-          <w:color w:val="242424"/>
-          <w:sz w:val="28"/>
-          <w:szCs w:val="36"/>
-          <w:lang w:val="ru-RU"/>
-        </w:rPr>
-      </w:pPr>
-      <w:r>
-        <w:rPr>
-          <w:rFonts w:ascii="Times" w:hAnsi="Times" w:cs="Times"/>
-          <w:color w:val="242424"/>
-          <w:sz w:val="28"/>
-          <w:szCs w:val="36"/>
-          <w:lang w:val="ru-RU"/>
-        </w:rPr>
-        <w:t>2</w:t>
-      </w:r>
-      <w:r>
-        <w:rPr>
-          <w:rFonts w:ascii="Times" w:hAnsi="Times" w:cs="Times"/>
-          <w:color w:val="242424"/>
-          <w:sz w:val="28"/>
-          <w:szCs w:val="36"/>
-          <w:lang w:val="ru-RU"/>
-        </w:rPr>
-        <w:t xml:space="preserve">. Соединение с другим ПК будет осуществляться по </w:t>
+        <w:t xml:space="preserve">2. Соединение с другим ПК будет осуществляться по </w:t>
       </w:r>
       <w:r>
         <w:rPr>
@@ -4606,7 +4259,7 @@
 </file>
 
 <file path=customXml/itemProps1.xml><?xml version="1.0" encoding="utf-8"?>
-<ds:datastoreItem xmlns:ds="http://schemas.openxmlformats.org/officeDocument/2006/customXml" ds:itemID="{13C37ECB-2580-43A2-A80F-7288CFC11A0B}">
+<ds:datastoreItem xmlns:ds="http://schemas.openxmlformats.org/officeDocument/2006/customXml" ds:itemID="{2B3E3489-5B2D-491C-8846-99EB2066A1C7}">
   <ds:schemaRefs>
     <ds:schemaRef ds:uri="http://schemas.openxmlformats.org/officeDocument/2006/bibliography"/>
   </ds:schemaRefs>

</xml_diff>